<commit_message>
Filled in Project 2 Part 2 document
</commit_message>
<xml_diff>
--- a/Project 2 - Square/Project 2 Part 2 document.docx
+++ b/Project 2 - Square/Project 2 Part 2 document.docx
@@ -247,7 +247,13 @@
         <w:tab/>
       </w:r>
       <w:r>
-        <w:t>___________</w:t>
+        <w:t>_____</w:t>
+      </w:r>
+      <w:r>
+        <w:t>Yes</w:t>
+      </w:r>
+      <w:r>
+        <w:t>______</w:t>
       </w:r>
     </w:p>
     <w:p>
@@ -266,7 +272,13 @@
         <w:tab/>
       </w:r>
       <w:r>
-        <w:t>___________</w:t>
+        <w:t>_____</w:t>
+      </w:r>
+      <w:r>
+        <w:t>Yes</w:t>
+      </w:r>
+      <w:r>
+        <w:t>______</w:t>
       </w:r>
     </w:p>
     <w:p>
@@ -374,16 +386,201 @@
       <w:pPr>
         <w:pStyle w:val="ListParagraph"/>
       </w:pPr>
-    </w:p>
-    <w:p>
-      <w:pPr>
-        <w:pStyle w:val="ListParagraph"/>
-      </w:pPr>
-    </w:p>
-    <w:p>
-      <w:pPr>
-        <w:pStyle w:val="ListParagraph"/>
-      </w:pPr>
+      <w:r>
+        <w:t xml:space="preserve">points.txt: </w:t>
+      </w:r>
+      <w:r>
+        <w:t>(0.18161564989165929,0.49650563066499831</w:t>
+      </w:r>
+      <w:proofErr w:type="gramStart"/>
+      <w:r>
+        <w:t>) ,</w:t>
+      </w:r>
+      <w:proofErr w:type="gramEnd"/>
+      <w:r>
+        <w:t xml:space="preserve"> (0.20331431012909329,0.66115298928800315) , (0.45457319864497819,0.36802270577105012) , (0.86330759605700857,0.82033753471480453)</w:t>
+      </w:r>
+    </w:p>
+    <w:p>
+      <w:pPr>
+        <w:pStyle w:val="ListParagraph"/>
+      </w:pPr>
+    </w:p>
+    <w:p>
+      <w:pPr>
+        <w:pStyle w:val="ListParagraph"/>
+      </w:pPr>
+      <w:r>
+        <w:t xml:space="preserve">output.txt: </w:t>
+      </w:r>
+      <w:r>
+        <w:t>(0.18161564989165929,0.49650563066499831</w:t>
+      </w:r>
+      <w:proofErr w:type="gramStart"/>
+      <w:r>
+        <w:t>) ,</w:t>
+      </w:r>
+      <w:proofErr w:type="gramEnd"/>
+      <w:r>
+        <w:t xml:space="preserve"> (0.20331431012909329,0.66115298928800315) , (0.45457319864497819,0.36802270577105012) , (0.86330759605700857,0.82033753471480453)</w:t>
+      </w:r>
+    </w:p>
+    <w:p>
+      <w:pPr>
+        <w:pStyle w:val="ListParagraph"/>
+      </w:pPr>
+      <w:r>
+        <w:t>(0.44965933148143983,0.35848004700834973</w:t>
+      </w:r>
+      <w:proofErr w:type="gramStart"/>
+      <w:r>
+        <w:t>) ,</w:t>
+      </w:r>
+      <w:proofErr w:type="gramEnd"/>
+      <w:r>
+        <w:t xml:space="preserve"> (0.52122072857609081,0.49745124226642912) , (0.66019192383417014,0.42588984517177819) , (0.58863052673951921,0.28691864991369881) Area = 0.024434026665597547</w:t>
+      </w:r>
+    </w:p>
+    <w:p>
+      <w:pPr>
+        <w:pStyle w:val="ListParagraph"/>
+      </w:pPr>
+      <w:r>
+        <w:t>(0.21626596678621329,0.65838060894706696</w:t>
+      </w:r>
+      <w:proofErr w:type="gramStart"/>
+      <w:r>
+        <w:t>) ,</w:t>
+      </w:r>
+      <w:proofErr w:type="gramEnd"/>
+      <w:r>
+        <w:t xml:space="preserve"> (0.50356215373881785,0.59688312473948146) , (0.56505963794640346,0.88417931169208608) , (0.27776345099379884,0.94567679589967157) Area = 0.086321039601368138</w:t>
+      </w:r>
+    </w:p>
+    <w:p>
+      <w:pPr>
+        <w:pStyle w:val="ListParagraph"/>
+      </w:pPr>
+      <w:r>
+        <w:lastRenderedPageBreak/>
+        <w:t>(0.23229804918860969,0.50597175896598379</w:t>
+      </w:r>
+      <w:proofErr w:type="gramStart"/>
+      <w:r>
+        <w:t>) ,</w:t>
+      </w:r>
+      <w:proofErr w:type="gramEnd"/>
+      <w:r>
+        <w:t xml:space="preserve"> (0.19683240149944256,0.69585764053809274) , (0.38671828307155148,0.73132328822725978) , (0.42218393076071864,0.54143740665515094) Area = 0.037314460186429116</w:t>
+      </w:r>
+    </w:p>
+    <w:p>
+      <w:pPr>
+        <w:pStyle w:val="ListParagraph"/>
+      </w:pPr>
+      <w:r>
+        <w:t>(0.34174493950384799,0.28328741002475732</w:t>
+      </w:r>
+      <w:proofErr w:type="gramStart"/>
+      <w:r>
+        <w:t>) ,</w:t>
+      </w:r>
+      <w:proofErr w:type="gramEnd"/>
+      <w:r>
+        <w:t xml:space="preserve"> (0.43467909320732451,0.35308200810630164) , (0.36488449512578019,0.44601616180977816) , (0.27195034142230368,0.37622156372823384) Area = 0.013508042845945705</w:t>
+      </w:r>
+    </w:p>
+    <w:p>
+      <w:pPr>
+        <w:pStyle w:val="ListParagraph"/>
+      </w:pPr>
+      <w:r>
+        <w:t>(0.11723405021564343,0.61397476973488152</w:t>
+      </w:r>
+      <w:proofErr w:type="gramStart"/>
+      <w:r>
+        <w:t>) ,</w:t>
+      </w:r>
+      <w:proofErr w:type="gramEnd"/>
+      <w:r>
+        <w:t xml:space="preserve"> (0.27298780221724167,0.69933911128708115) , (0.35835214376944136,0.54358535928548291) , (0.20259839176784314,0.45822101773328322) Area = 0.031546302071215969</w:t>
+      </w:r>
+    </w:p>
+    <w:p>
+      <w:pPr>
+        <w:pStyle w:val="ListParagraph"/>
+      </w:pPr>
+      <w:r>
+        <w:t>(0.26976728773113051,0.54851018465181811</w:t>
+      </w:r>
+      <w:proofErr w:type="gramStart"/>
+      <w:r>
+        <w:t>) ,</w:t>
+      </w:r>
+      <w:proofErr w:type="gramEnd"/>
+      <w:r>
+        <w:t xml:space="preserve"> (0.30404636140174307,0.49040457166165108) , (0.36215197439190994,0.52468364533226364) , (0.32787290072129738,0.58278925832243056) Area = 0.0045513171526783518</w:t>
+      </w:r>
+    </w:p>
+    <w:p>
+      <w:pPr>
+        <w:pStyle w:val="ListParagraph"/>
+      </w:pPr>
+    </w:p>
+    <w:p>
+      <w:pPr>
+        <w:pStyle w:val="ListParagraph"/>
+      </w:pPr>
+      <w:proofErr w:type="spellStart"/>
+      <w:r>
+        <w:t>output.ppm</w:t>
+      </w:r>
+      <w:proofErr w:type="spellEnd"/>
+      <w:r>
+        <w:t>:</w:t>
+      </w:r>
+    </w:p>
+    <w:p>
+      <w:pPr>
+        <w:pStyle w:val="ListParagraph"/>
+      </w:pPr>
+      <w:r>
+        <w:drawing>
+          <wp:inline distT="0" distB="0" distL="0" distR="0" wp14:anchorId="6F414775" wp14:editId="4C8C7757">
+            <wp:extent cx="4572000" cy="4582746"/>
+            <wp:effectExtent l="0" t="0" r="0" b="8890"/>
+            <wp:docPr id="1" name="Picture 1"/>
+            <wp:cNvGraphicFramePr>
+              <a:graphicFrameLocks xmlns:a="http://schemas.openxmlformats.org/drawingml/2006/main" noChangeAspect="1"/>
+            </wp:cNvGraphicFramePr>
+            <a:graphic xmlns:a="http://schemas.openxmlformats.org/drawingml/2006/main">
+              <a:graphicData uri="http://schemas.openxmlformats.org/drawingml/2006/picture">
+                <pic:pic xmlns:pic="http://schemas.openxmlformats.org/drawingml/2006/picture">
+                  <pic:nvPicPr>
+                    <pic:cNvPr id="1" name=""/>
+                    <pic:cNvPicPr/>
+                  </pic:nvPicPr>
+                  <pic:blipFill>
+                    <a:blip r:embed="rId5"/>
+                    <a:stretch>
+                      <a:fillRect/>
+                    </a:stretch>
+                  </pic:blipFill>
+                  <pic:spPr>
+                    <a:xfrm>
+                      <a:off x="0" y="0"/>
+                      <a:ext cx="4574074" cy="4584825"/>
+                    </a:xfrm>
+                    <a:prstGeom prst="rect">
+                      <a:avLst/>
+                    </a:prstGeom>
+                  </pic:spPr>
+                </pic:pic>
+              </a:graphicData>
+            </a:graphic>
+          </wp:inline>
+        </w:drawing>
+      </w:r>
     </w:p>
     <w:p>
       <w:pPr>
@@ -434,6 +631,206 @@
         <w:t>:</w:t>
       </w:r>
       <w:proofErr w:type="gramEnd"/>
+    </w:p>
+    <w:p>
+      <w:pPr>
+        <w:ind w:left="720"/>
+      </w:pPr>
+      <w:r>
+        <w:t>points.txt:</w:t>
+      </w:r>
+    </w:p>
+    <w:p>
+      <w:pPr>
+        <w:ind w:left="720"/>
+      </w:pPr>
+      <w:r>
+        <w:t>(0.1672719504379406,0.26294747764519183</w:t>
+      </w:r>
+      <w:proofErr w:type="gramStart"/>
+      <w:r>
+        <w:t>) ,</w:t>
+      </w:r>
+      <w:proofErr w:type="gramEnd"/>
+      <w:r>
+        <w:t xml:space="preserve"> (0.37858211004974518,0.033845027008880889) , (0.50770592364268929,0.96185186315500348) , (0.26834925382244329,0.03933835871456038)</w:t>
+      </w:r>
+    </w:p>
+    <w:p>
+      <w:pPr>
+        <w:ind w:left="720"/>
+      </w:pPr>
+      <w:r>
+        <w:t>output.txt:</w:t>
+      </w:r>
+    </w:p>
+    <w:p>
+      <w:pPr>
+        <w:ind w:left="720"/>
+      </w:pPr>
+      <w:r>
+        <w:t>(0.1672719504379406,0.26294747764519183</w:t>
+      </w:r>
+      <w:proofErr w:type="gramStart"/>
+      <w:r>
+        <w:t>) ,</w:t>
+      </w:r>
+      <w:proofErr w:type="gramEnd"/>
+      <w:r>
+        <w:t xml:space="preserve"> (0.37858211004974518,0.033845027008880889) , (0.50770592364268929,0.96185186315500348) , (0.26834925382244329,0.03933835871456038)</w:t>
+      </w:r>
+    </w:p>
+    <w:p>
+      <w:pPr>
+        <w:ind w:left="720"/>
+      </w:pPr>
+      <w:r>
+        <w:t>(0.49756037126736513,0.25818533769502505</w:t>
+      </w:r>
+      <w:proofErr w:type="gramStart"/>
+      <w:r>
+        <w:t>) ,</w:t>
+      </w:r>
+      <w:proofErr w:type="gramEnd"/>
+      <w:r>
+        <w:t xml:space="preserve"> (0.49430174841092789,0.032176566723549731) , (0.26829297743945252,0.035435189579987064) , (0.27155160029588987,0.26144396055146241) Area = 0.051090583178957281</w:t>
+      </w:r>
+    </w:p>
+    <w:p>
+      <w:pPr>
+        <w:ind w:left="720"/>
+      </w:pPr>
+      <w:r>
+        <w:t>(0.12047590255728471,0.18070155804883906</w:t>
+      </w:r>
+      <w:proofErr w:type="gramStart"/>
+      <w:r>
+        <w:t>) ,</w:t>
+      </w:r>
+      <w:proofErr w:type="gramEnd"/>
+      <w:r>
+        <w:t xml:space="preserve"> (0.077244708997065925,0.20529911879970231) , (0.052647148246202646,0.16206792523948346) , (0.095878341806421435,0.13747036448862018) Area = 0.0024739760915335105</w:t>
+      </w:r>
+    </w:p>
+    <w:p>
+      <w:pPr>
+        <w:ind w:left="720"/>
+      </w:pPr>
+      <w:r>
+        <w:t>(0.42663799891777926,0.17404614940290314</w:t>
+      </w:r>
+      <w:proofErr w:type="gramStart"/>
+      <w:r>
+        <w:t>) ,</w:t>
+      </w:r>
+      <w:proofErr w:type="gramEnd"/>
+      <w:r>
+        <w:t xml:space="preserve"> (0.3686777233775172,0.0049493773646925344) , (0.19958095133930659,0.062909652904954622) , (0.25754122687956871,0.23200642494316526) Area = 0.031953111854445673</w:t>
+      </w:r>
+    </w:p>
+    <w:p>
+      <w:pPr>
+        <w:ind w:left="720"/>
+      </w:pPr>
+      <w:r>
+        <w:t>(0.2114071251767447,0.24471225660081625</w:t>
+      </w:r>
+      <w:proofErr w:type="gramStart"/>
+      <w:r>
+        <w:t>) ,</w:t>
+      </w:r>
+      <w:proofErr w:type="gramEnd"/>
+      <w:r>
+        <w:t xml:space="preserve"> (0.1613643188970405,0.12359236481556737) , (0.28248421068228935,0.073549558535863202) , (0.33252701696199349,0.19466945032111205) Area = 0.017174310646418396</w:t>
+      </w:r>
+    </w:p>
+    <w:p>
+      <w:pPr>
+        <w:ind w:left="720"/>
+      </w:pPr>
+      <w:r>
+        <w:t>(0.11711521693729626,0.14562895313680332</w:t>
+      </w:r>
+      <w:proofErr w:type="gramStart"/>
+      <w:r>
+        <w:t>) ,</w:t>
+      </w:r>
+      <w:proofErr w:type="gramEnd"/>
+      <w:r>
+        <w:t xml:space="preserve"> (0.15231545994392992,0.1305799298470891) , (0.13726643665421578,0.095379686840455544) , (0.10206619364758211,0.11042871013016975) Area = 0.0014655302097004224</w:t>
+      </w:r>
+    </w:p>
+    <w:p>
+      <w:pPr>
+        <w:ind w:left="720"/>
+      </w:pPr>
+      <w:r>
+        <w:t>(0.35001892835959303,0.28382822180098738</w:t>
+      </w:r>
+      <w:proofErr w:type="gramStart"/>
+      <w:r>
+        <w:t>) ,</w:t>
+      </w:r>
+      <w:proofErr w:type="gramEnd"/>
+      <w:r>
+        <w:t xml:space="preserve"> (0.37654193657607682,0.051700498728040202) , (0.60866965964902386,0.078223506944523971) , (0.58214665143254019,0.31035123001747111) Area = 0.054586749783882525</w:t>
+      </w:r>
+    </w:p>
+    <w:p>
+      <w:pPr>
+        <w:ind w:left="720"/>
+      </w:pPr>
+      <w:proofErr w:type="spellStart"/>
+      <w:r>
+        <w:lastRenderedPageBreak/>
+        <w:t>output.ppm</w:t>
+      </w:r>
+      <w:proofErr w:type="spellEnd"/>
+      <w:r>
+        <w:t>:</w:t>
+      </w:r>
+    </w:p>
+    <w:p>
+      <w:pPr>
+        <w:ind w:left="720"/>
+      </w:pPr>
+      <w:r>
+        <w:drawing>
+          <wp:inline distT="0" distB="0" distL="0" distR="0" wp14:anchorId="2E2C0AC8" wp14:editId="0F78A434">
+            <wp:extent cx="5943600" cy="5964555"/>
+            <wp:effectExtent l="0" t="0" r="0" b="0"/>
+            <wp:docPr id="2" name="Picture 2"/>
+            <wp:cNvGraphicFramePr>
+              <a:graphicFrameLocks xmlns:a="http://schemas.openxmlformats.org/drawingml/2006/main" noChangeAspect="1"/>
+            </wp:cNvGraphicFramePr>
+            <a:graphic xmlns:a="http://schemas.openxmlformats.org/drawingml/2006/main">
+              <a:graphicData uri="http://schemas.openxmlformats.org/drawingml/2006/picture">
+                <pic:pic xmlns:pic="http://schemas.openxmlformats.org/drawingml/2006/picture">
+                  <pic:nvPicPr>
+                    <pic:cNvPr id="1" name=""/>
+                    <pic:cNvPicPr/>
+                  </pic:nvPicPr>
+                  <pic:blipFill>
+                    <a:blip r:embed="rId6"/>
+                    <a:stretch>
+                      <a:fillRect/>
+                    </a:stretch>
+                  </pic:blipFill>
+                  <pic:spPr>
+                    <a:xfrm>
+                      <a:off x="0" y="0"/>
+                      <a:ext cx="5943600" cy="5964555"/>
+                    </a:xfrm>
+                    <a:prstGeom prst="rect">
+                      <a:avLst/>
+                    </a:prstGeom>
+                  </pic:spPr>
+                </pic:pic>
+              </a:graphicData>
+            </a:graphic>
+          </wp:inline>
+        </w:drawing>
+      </w:r>
     </w:p>
     <w:sectPr>
       <w:pgSz w:w="12240" w:h="15840"/>
@@ -462,7 +859,7 @@
         <w:rFonts w:ascii="Calibri" w:eastAsiaTheme="minorHAnsi" w:hAnsi="Calibri" w:cs="Calibri" w:hint="default"/>
       </w:rPr>
     </w:lvl>
-    <w:lvl w:ilvl="1" w:tplc="04090003" w:tentative="1">
+    <w:lvl w:ilvl="1" w:tplc="04090003">
       <w:start w:val="1"/>
       <w:numFmt w:val="bullet"/>
       <w:lvlText w:val="o"/>

</xml_diff>